<commit_message>
Faltan dos diapositivas para terminar Pechakucha
</commit_message>
<xml_diff>
--- a/texto.docx
+++ b/texto.docx
@@ -3,16 +3,516 @@
 <w:document xmlns:wpc="http://schemas.microsoft.com/office/word/2010/wordprocessingCanvas" xmlns:mc="http://schemas.openxmlformats.org/markup-compatibility/2006" xmlns:o="urn:schemas-microsoft-com:office:office" xmlns:r="http://schemas.openxmlformats.org/officeDocument/2006/relationships" xmlns:m="http://schemas.openxmlformats.org/officeDocument/2006/math" xmlns:v="urn:schemas-microsoft-com:vml" xmlns:wp14="http://schemas.microsoft.com/office/word/2010/wordprocessingDrawing" xmlns:wp="http://schemas.openxmlformats.org/drawingml/2006/wordprocessingDrawing" xmlns:w10="urn:schemas-microsoft-com:office:word" xmlns:w="http://schemas.openxmlformats.org/wordprocessingml/2006/main" xmlns:w14="http://schemas.microsoft.com/office/word/2010/wordml" xmlns:wpg="http://schemas.microsoft.com/office/word/2010/wordprocessingGroup" xmlns:wpi="http://schemas.microsoft.com/office/word/2010/wordprocessingInk" xmlns:wne="http://schemas.microsoft.com/office/word/2006/wordml" xmlns:wps="http://schemas.microsoft.com/office/word/2010/wordprocessingShape" mc:Ignorable="w14 wp14">
   <w:body>
     <w:p>
-      <w:r>
-        <w:t>11.</w:t>
-      </w:r>
-    </w:p>
-    <w:p>
+      <w:pPr>
+        <w:pStyle w:val="Prrafodelista"/>
+        <w:numPr>
+          <w:ilvl w:val="0"/>
+          <w:numId w:val="4"/>
+        </w:numPr>
+      </w:pPr>
+      <w:r>
+        <w:t>Esta es una presentación en formato “</w:t>
+      </w:r>
+      <w:proofErr w:type="spellStart"/>
+      <w:r>
+        <w:t>Pechakucha</w:t>
+      </w:r>
+      <w:proofErr w:type="spellEnd"/>
+      <w:r>
+        <w:t>” sobre el trabajo realizado por nosotras cuatro en la asignatura Lenguaje de marcas en este curso.</w:t>
+      </w:r>
+    </w:p>
+    <w:p>
+      <w:pPr>
+        <w:pStyle w:val="Prrafodelista"/>
+      </w:pPr>
+      <w:r>
+        <w:t xml:space="preserve">La tarea era realizar un tema de </w:t>
+      </w:r>
+      <w:proofErr w:type="spellStart"/>
+      <w:r>
+        <w:t>wordpress</w:t>
+      </w:r>
+      <w:proofErr w:type="spellEnd"/>
+      <w:r>
+        <w:t xml:space="preserve"> para el blog “</w:t>
+      </w:r>
+      <w:proofErr w:type="spellStart"/>
+      <w:r>
+        <w:t>informatika</w:t>
+      </w:r>
+      <w:proofErr w:type="spellEnd"/>
+      <w:r>
+        <w:t xml:space="preserve">” de </w:t>
+      </w:r>
+      <w:proofErr w:type="spellStart"/>
+      <w:r>
+        <w:t>egibide</w:t>
+      </w:r>
+      <w:proofErr w:type="spellEnd"/>
+      <w:r>
+        <w:t>, ahora que han cambiado de servidor.</w:t>
+      </w:r>
+    </w:p>
+    <w:p>
+      <w:pPr>
+        <w:pStyle w:val="Prrafodelista"/>
+        <w:numPr>
+          <w:ilvl w:val="0"/>
+          <w:numId w:val="4"/>
+        </w:numPr>
+      </w:pPr>
+      <w:r>
+        <w:t>La metodología usada ha sido ETHAZI, la cual es una metodología de aprendizaje basada en retos. Estos retos se suceden durante el curso. Las capacidades individuales se ponen a disposición del equipo para lograr los objetivos.</w:t>
+      </w:r>
+    </w:p>
+    <w:p>
+      <w:pPr>
+        <w:pStyle w:val="Prrafodelista"/>
+      </w:pPr>
+      <w:r>
+        <w:t>Es un proyecto de “</w:t>
+      </w:r>
+      <w:proofErr w:type="spellStart"/>
+      <w:r>
+        <w:t>Tknika</w:t>
+      </w:r>
+      <w:proofErr w:type="spellEnd"/>
+      <w:r>
+        <w:t>”, centro del Gobierno Vasco para la innovación formativa.</w:t>
+      </w:r>
+    </w:p>
+    <w:p>
+      <w:pPr>
+        <w:pStyle w:val="Prrafodelista"/>
+        <w:numPr>
+          <w:ilvl w:val="0"/>
+          <w:numId w:val="4"/>
+        </w:numPr>
+      </w:pPr>
+      <w:r>
+        <w:t>El principal objetivo de ETHAZI es que los alumnos</w:t>
+      </w:r>
+      <w:r>
+        <w:t xml:space="preserve">, </w:t>
+      </w:r>
+      <w:r>
+        <w:t xml:space="preserve"> además de lograr las competencias técnicas del ciclo formativo, </w:t>
+      </w:r>
+      <w:r>
+        <w:t>desarrollen competencias transversales importantes para su futuro profesional. Entre otras: t</w:t>
+      </w:r>
+      <w:r>
+        <w:t>rabajo en equipo</w:t>
+      </w:r>
+      <w:r>
+        <w:t>, c</w:t>
+      </w:r>
+      <w:r>
+        <w:t>omunicación</w:t>
+      </w:r>
+      <w:r>
+        <w:t>,  r</w:t>
+      </w:r>
+      <w:r>
+        <w:t>esponsabilidad</w:t>
+      </w:r>
+      <w:r>
+        <w:t>, i</w:t>
+      </w:r>
+      <w:r>
+        <w:t>mplicación</w:t>
+      </w:r>
+      <w:r>
+        <w:t xml:space="preserve"> e i</w:t>
+      </w:r>
+      <w:r>
+        <w:t>niciativa</w:t>
+      </w:r>
+    </w:p>
+    <w:p>
+      <w:pPr>
+        <w:pStyle w:val="Prrafodelista"/>
+        <w:numPr>
+          <w:ilvl w:val="0"/>
+          <w:numId w:val="4"/>
+        </w:numPr>
+      </w:pPr>
+      <w:r>
+        <w:t xml:space="preserve">Nuestro reto. El objetivo de nuestro reto era crear o modificar un tema </w:t>
+      </w:r>
+      <w:proofErr w:type="spellStart"/>
+      <w:r>
+        <w:t>Wordpress</w:t>
+      </w:r>
+      <w:proofErr w:type="spellEnd"/>
+      <w:r>
+        <w:t xml:space="preserve">, que fuese visualmente atractivo y adaptable a diferentes tamaños de pantalla. Se debían seguir las normas de identidad corporativa de </w:t>
+      </w:r>
+      <w:proofErr w:type="spellStart"/>
+      <w:r>
+        <w:t>Egibide</w:t>
+      </w:r>
+      <w:proofErr w:type="spellEnd"/>
+      <w:r>
+        <w:t>. Además el tema tenía que ser adaptable según el ciclo formativo, manteniendo una estructura común. Por último tenía que hacer una presentación “</w:t>
+      </w:r>
+      <w:proofErr w:type="spellStart"/>
+      <w:r>
+        <w:t>Pechakucha</w:t>
+      </w:r>
+      <w:proofErr w:type="spellEnd"/>
+      <w:r>
+        <w:t>”.</w:t>
+      </w:r>
+      <w:r>
+        <w:t xml:space="preserve"> </w:t>
+      </w:r>
+    </w:p>
+    <w:p>
+      <w:pPr>
+        <w:pStyle w:val="Prrafodelista"/>
+        <w:numPr>
+          <w:ilvl w:val="0"/>
+          <w:numId w:val="4"/>
+        </w:numPr>
+      </w:pPr>
+      <w:r>
+        <w:t xml:space="preserve">¿Por qué renovar tu blog? </w:t>
+      </w:r>
+    </w:p>
+    <w:p>
+      <w:pPr>
+        <w:pStyle w:val="Prrafodelista"/>
+      </w:pPr>
+      <w:r>
+        <w:t>El blog “</w:t>
+      </w:r>
+      <w:proofErr w:type="spellStart"/>
+      <w:r>
+        <w:t>informatika</w:t>
+      </w:r>
+      <w:proofErr w:type="spellEnd"/>
+      <w:r>
+        <w:t>” tiene este aspecto. ¿Por qué cambiarlo? El diseño es “soso”, bastante simple. La idea es mejorar su diseño, darle personalidad. Además puede resultar poco práctico.</w:t>
+      </w:r>
+    </w:p>
+    <w:p>
+      <w:pPr>
+        <w:pStyle w:val="Prrafodelista"/>
+        <w:numPr>
+          <w:ilvl w:val="0"/>
+          <w:numId w:val="4"/>
+        </w:numPr>
+      </w:pPr>
+      <w:r>
+        <w:t xml:space="preserve">¿Qué es </w:t>
+      </w:r>
+      <w:proofErr w:type="spellStart"/>
+      <w:r>
+        <w:t>Wordpress</w:t>
+      </w:r>
+      <w:proofErr w:type="spellEnd"/>
+      <w:r>
+        <w:t>?</w:t>
+      </w:r>
+      <w:r>
+        <w:t xml:space="preserve"> Es un sistema de gestión de contenidos (CMS) para todo tipo de sitio web, aunque destaca su uso en blogs.  Es sin duda el CMS más popular, tanto para blogs como para uso general. </w:t>
+      </w:r>
+      <w:r>
+        <w:t xml:space="preserve">Ha sido desarrollado en el lenguaje </w:t>
+      </w:r>
+      <w:r>
+        <w:t>PHP</w:t>
+      </w:r>
+      <w:r>
+        <w:t xml:space="preserve"> para entornos que ejecuten </w:t>
+      </w:r>
+      <w:proofErr w:type="spellStart"/>
+      <w:r>
+        <w:t>MySQL</w:t>
+      </w:r>
+      <w:proofErr w:type="spellEnd"/>
+      <w:r>
+        <w:t xml:space="preserve"> y Apache.</w:t>
+      </w:r>
+    </w:p>
+    <w:p>
+      <w:pPr>
+        <w:pStyle w:val="Prrafodelista"/>
+        <w:numPr>
+          <w:ilvl w:val="0"/>
+          <w:numId w:val="4"/>
+        </w:numPr>
+      </w:pPr>
+      <w:r>
+        <w:t xml:space="preserve">Tema </w:t>
+      </w:r>
+      <w:proofErr w:type="spellStart"/>
+      <w:r>
+        <w:t>escogiodo</w:t>
+      </w:r>
+      <w:proofErr w:type="spellEnd"/>
+      <w:r>
+        <w:t xml:space="preserve"> flat-</w:t>
+      </w:r>
+      <w:proofErr w:type="spellStart"/>
+      <w:r>
+        <w:t>bootstrap</w:t>
+      </w:r>
+      <w:proofErr w:type="spellEnd"/>
+      <w:r>
+        <w:t>. Hemos elegido el tema “Flat-</w:t>
+      </w:r>
+      <w:proofErr w:type="spellStart"/>
+      <w:r>
+        <w:t>bootstrap</w:t>
+      </w:r>
+      <w:proofErr w:type="spellEnd"/>
+      <w:r>
+        <w:t>”, ya que su diseño es bastante simple lo que es aconsejable cuando se quiere modificar el diseño a gusto de uno.</w:t>
+      </w:r>
+      <w:r>
+        <w:t xml:space="preserve"> Además se adapta automáticamente a pantallas de escritorio, </w:t>
+      </w:r>
+      <w:proofErr w:type="spellStart"/>
+      <w:r>
+        <w:t>tablets</w:t>
+      </w:r>
+      <w:proofErr w:type="spellEnd"/>
+      <w:r>
+        <w:t xml:space="preserve"> y móviles, con lo que cumplimos con uno de nuestros objetivos: que responda a diferentes tipos de pantalla.</w:t>
+      </w:r>
+    </w:p>
+    <w:p>
+      <w:pPr>
+        <w:pStyle w:val="Prrafodelista"/>
+        <w:numPr>
+          <w:ilvl w:val="0"/>
+          <w:numId w:val="4"/>
+        </w:numPr>
+      </w:pPr>
+      <w:r>
+        <w:t>Normas de identidad corporativa</w:t>
+      </w:r>
+      <w:r>
+        <w:t xml:space="preserve">. Las normas más usadas han sido sin duda los colores gris y morado de </w:t>
+      </w:r>
+      <w:proofErr w:type="spellStart"/>
+      <w:r>
+        <w:t>Egibide</w:t>
+      </w:r>
+      <w:proofErr w:type="spellEnd"/>
+      <w:r>
+        <w:t>, los que hemos aplicado a la mayoría de los elementos. También hemos introducido el logo. En cuanto al tipo de letra, hemos tenido la suerte de que la fuente por defecto del tema escogido (“Flat-</w:t>
+      </w:r>
+      <w:proofErr w:type="spellStart"/>
+      <w:r>
+        <w:t>bootstrap</w:t>
+      </w:r>
+      <w:proofErr w:type="spellEnd"/>
+      <w:r>
+        <w:t xml:space="preserve">”) es Helvética lo que cumple con las normas de </w:t>
+      </w:r>
+      <w:proofErr w:type="spellStart"/>
+      <w:r>
+        <w:t>Egibide</w:t>
+      </w:r>
+      <w:proofErr w:type="spellEnd"/>
+      <w:r>
+        <w:t>.</w:t>
+      </w:r>
+    </w:p>
+    <w:p>
+      <w:pPr>
+        <w:pStyle w:val="Prrafodelista"/>
+        <w:numPr>
+          <w:ilvl w:val="0"/>
+          <w:numId w:val="4"/>
+        </w:numPr>
+      </w:pPr>
+      <w:r>
+        <w:t>¿</w:t>
+      </w:r>
+      <w:r>
+        <w:t xml:space="preserve">Qué es una presentación </w:t>
+      </w:r>
+      <w:proofErr w:type="spellStart"/>
+      <w:r>
+        <w:t>pechakucha</w:t>
+      </w:r>
+      <w:proofErr w:type="spellEnd"/>
+      <w:r>
+        <w:t>?</w:t>
+      </w:r>
+      <w:r>
+        <w:t xml:space="preserve"> La palabra “</w:t>
+      </w:r>
+      <w:proofErr w:type="spellStart"/>
+      <w:r>
+        <w:t>Pechakucha</w:t>
+      </w:r>
+      <w:proofErr w:type="spellEnd"/>
+      <w:r>
+        <w:t xml:space="preserve">” en japonés significa cháchara o parloteo. </w:t>
+      </w:r>
+      <w:r>
+        <w:t xml:space="preserve"> Consiste en presentar </w:t>
+      </w:r>
+      <w:r>
+        <w:t xml:space="preserve"> 20 diapositivas durante 20 segundos cada una</w:t>
+      </w:r>
+      <w:r>
+        <w:t>, un total de 6 minutos 40 segundos.</w:t>
+      </w:r>
+    </w:p>
+    <w:p>
+      <w:pPr>
+        <w:pStyle w:val="Prrafodelista"/>
+      </w:pPr>
+      <w:r>
+        <w:t>Surgió en Tokio en 2003 para que jóvenes emprendedores presentasen sus ideas de manera sencilla e informal.</w:t>
+      </w:r>
+    </w:p>
+    <w:p>
+      <w:pPr>
+        <w:pStyle w:val="Prrafodelista"/>
+        <w:numPr>
+          <w:ilvl w:val="0"/>
+          <w:numId w:val="4"/>
+        </w:numPr>
+      </w:pPr>
+      <w:r>
+        <w:t xml:space="preserve">Escritorio </w:t>
+      </w:r>
+      <w:proofErr w:type="spellStart"/>
+      <w:r>
+        <w:t>wordpress</w:t>
+      </w:r>
+      <w:proofErr w:type="spellEnd"/>
+      <w:r>
+        <w:t xml:space="preserve">. Hemos tenido dos entornos de trabajo. Uno: El escritorio de </w:t>
+      </w:r>
+      <w:proofErr w:type="spellStart"/>
+      <w:r>
+        <w:t>Wordpress</w:t>
+      </w:r>
+      <w:proofErr w:type="spellEnd"/>
+      <w:r>
+        <w:t xml:space="preserve">. Lo hemos usado principalmente para hacer pruebas y situarnos, esto es, para saber </w:t>
+      </w:r>
+      <w:proofErr w:type="spellStart"/>
+      <w:r>
+        <w:t>que</w:t>
+      </w:r>
+      <w:proofErr w:type="spellEnd"/>
+      <w:r>
+        <w:t xml:space="preserve"> elementos correspondían a lo que se mostraba en el blog. También lo hemos usado para añadir la imagen en la cabecera.</w:t>
+      </w:r>
+    </w:p>
+    <w:p>
+      <w:pPr>
+        <w:pStyle w:val="Prrafodelista"/>
+        <w:numPr>
+          <w:ilvl w:val="0"/>
+          <w:numId w:val="4"/>
+        </w:numPr>
+      </w:pPr>
+      <w:proofErr w:type="spellStart"/>
+      <w:r>
+        <w:lastRenderedPageBreak/>
+        <w:t>Achivos</w:t>
+      </w:r>
+      <w:proofErr w:type="spellEnd"/>
+      <w:r>
+        <w:t xml:space="preserve"> </w:t>
+      </w:r>
+      <w:proofErr w:type="spellStart"/>
+      <w:r>
+        <w:t>css</w:t>
+      </w:r>
+      <w:proofErr w:type="spellEnd"/>
+      <w:r>
+        <w:t xml:space="preserve"> y </w:t>
+      </w:r>
+      <w:proofErr w:type="spellStart"/>
+      <w:r>
+        <w:t>html</w:t>
+      </w:r>
+      <w:proofErr w:type="spellEnd"/>
+      <w:r>
+        <w:t>/</w:t>
+      </w:r>
+      <w:proofErr w:type="spellStart"/>
+      <w:r>
+        <w:t>php</w:t>
+      </w:r>
+      <w:proofErr w:type="spellEnd"/>
+      <w:r>
+        <w:t xml:space="preserve">. Dos: los archivos </w:t>
+      </w:r>
+      <w:proofErr w:type="spellStart"/>
+      <w:r>
+        <w:t>css</w:t>
+      </w:r>
+      <w:proofErr w:type="spellEnd"/>
+      <w:r>
+        <w:t xml:space="preserve"> y </w:t>
+      </w:r>
+      <w:proofErr w:type="spellStart"/>
+      <w:r>
+        <w:t>php</w:t>
+      </w:r>
+      <w:proofErr w:type="spellEnd"/>
+      <w:r>
+        <w:t xml:space="preserve">. Mediante estos hemos realizado la mayoría de los cambios. Los dos primeros </w:t>
+      </w:r>
+      <w:proofErr w:type="spellStart"/>
+      <w:r>
+        <w:t>CSSs</w:t>
+      </w:r>
+      <w:proofErr w:type="spellEnd"/>
+      <w:r>
+        <w:t xml:space="preserve"> contiene el diseño general del tema, los dos siguientes son algo más específicos, y por último style.css contiene los detalles del tema.</w:t>
+      </w:r>
+    </w:p>
+    <w:p>
+      <w:pPr>
+        <w:pStyle w:val="Prrafodelista"/>
+      </w:pPr>
+      <w:proofErr w:type="spellStart"/>
+      <w:r>
+        <w:t>Footer.php</w:t>
+      </w:r>
+      <w:proofErr w:type="spellEnd"/>
+      <w:r>
+        <w:t xml:space="preserve"> y </w:t>
+      </w:r>
+      <w:proofErr w:type="spellStart"/>
+      <w:r>
+        <w:t>header.php</w:t>
+      </w:r>
+      <w:proofErr w:type="spellEnd"/>
+      <w:r>
+        <w:t xml:space="preserve"> son algunos de los códigos que hemos modificado o consultado.</w:t>
+      </w:r>
+    </w:p>
+    <w:p>
+      <w:pPr>
+        <w:pStyle w:val="Prrafodelista"/>
+        <w:numPr>
+          <w:ilvl w:val="0"/>
+          <w:numId w:val="4"/>
+        </w:numPr>
+      </w:pPr>
       <w:r>
         <w:t>Para cambiar el aspecto de los elementos de la web, lo primero que hay que hacer es identificarlos. Para ello usamos la opción “inspeccionar elemento” de Chrome. Safari también tiene esta opción aunque no es tan completa.</w:t>
       </w:r>
     </w:p>
     <w:p>
+      <w:pPr>
+        <w:ind w:firstLine="708"/>
+      </w:pPr>
       <w:r>
         <w:t xml:space="preserve">En la imagen vemos por un lado el código </w:t>
       </w:r>
@@ -26,6 +526,9 @@
       </w:r>
     </w:p>
     <w:p>
+      <w:pPr>
+        <w:ind w:left="708"/>
+      </w:pPr>
       <w:r>
         <w:t xml:space="preserve">Por otro el código de los </w:t>
       </w:r>
@@ -39,54 +542,153 @@
       </w:r>
     </w:p>
     <w:p>
-      <w:r>
-        <w:t>12.</w:t>
-      </w:r>
-    </w:p>
-    <w:p>
+      <w:pPr>
+        <w:pStyle w:val="Prrafodelista"/>
+        <w:numPr>
+          <w:ilvl w:val="0"/>
+          <w:numId w:val="4"/>
+        </w:numPr>
+      </w:pPr>
       <w:r>
         <w:t>Lo primero que cambiamos fue el pie de página.</w:t>
       </w:r>
     </w:p>
     <w:p>
+      <w:pPr>
+        <w:ind w:left="705"/>
+      </w:pPr>
+      <w:r>
+        <w:t xml:space="preserve">Definimos las propiedades de la clase </w:t>
+      </w:r>
+      <w:proofErr w:type="spellStart"/>
+      <w:r>
+        <w:t>sidebar-bottom</w:t>
+      </w:r>
+      <w:proofErr w:type="spellEnd"/>
+      <w:r>
+        <w:t xml:space="preserve">, tanto para los </w:t>
+      </w:r>
+      <w:r>
+        <w:t>&lt;div&gt; división,</w:t>
+      </w:r>
+      <w:r>
+        <w:t xml:space="preserve"> como para el elemento  &lt;</w:t>
+      </w:r>
+      <w:proofErr w:type="spellStart"/>
+      <w:r>
+        <w:t>aside</w:t>
+      </w:r>
+      <w:proofErr w:type="spellEnd"/>
+      <w:r>
+        <w:t xml:space="preserve">&gt;. </w:t>
+      </w:r>
       <w:r>
         <w:t xml:space="preserve"> </w:t>
       </w:r>
-      <w:r>
-        <w:t xml:space="preserve">Definimos las propiedades de la clase </w:t>
-      </w:r>
-      <w:proofErr w:type="spellStart"/>
-      <w:r>
-        <w:t>sidebar-bottom</w:t>
-      </w:r>
-      <w:proofErr w:type="spellEnd"/>
-      <w:r>
-        <w:t xml:space="preserve">, tanto para los </w:t>
-      </w:r>
-      <w:r>
-        <w:t>&lt;div&gt; división,</w:t>
-      </w:r>
-      <w:r>
-        <w:t xml:space="preserve"> como para el elemento  &lt;</w:t>
-      </w:r>
-      <w:proofErr w:type="spellStart"/>
-      <w:r>
-        <w:t>aside</w:t>
-      </w:r>
-      <w:proofErr w:type="spellEnd"/>
-      <w:r>
-        <w:t xml:space="preserve">&gt;. </w:t>
+      <w:proofErr w:type="spellStart"/>
+      <w:r>
+        <w:t>Aside</w:t>
+      </w:r>
+      <w:proofErr w:type="spellEnd"/>
+      <w:r>
+        <w:t xml:space="preserve"> se usa para diferenciar un bloque del principal. Con ello cambiamos el color a morado “</w:t>
+      </w:r>
+      <w:proofErr w:type="spellStart"/>
+      <w:r>
+        <w:t>egibide</w:t>
+      </w:r>
+      <w:proofErr w:type="spellEnd"/>
+      <w:r>
+        <w:t>” de</w:t>
+      </w:r>
+      <w:r>
+        <w:t>l</w:t>
+      </w:r>
+      <w:r>
+        <w:t xml:space="preserve"> cuad</w:t>
+      </w:r>
+      <w:r>
+        <w:t>r</w:t>
+      </w:r>
+      <w:r>
+        <w:t>o inferior.</w:t>
+      </w:r>
+    </w:p>
+    <w:p>
+      <w:pPr>
+        <w:ind w:left="705"/>
+      </w:pPr>
+      <w:r>
+        <w:t xml:space="preserve">También dimos los colores de </w:t>
+      </w:r>
+      <w:proofErr w:type="spellStart"/>
+      <w:r>
+        <w:t>Egibide</w:t>
+      </w:r>
+      <w:proofErr w:type="spellEnd"/>
+      <w:r>
+        <w:t xml:space="preserve"> a los enlaces y al texto del </w:t>
+      </w:r>
+      <w:proofErr w:type="spellStart"/>
+      <w:r>
+        <w:t>footer</w:t>
+      </w:r>
+      <w:proofErr w:type="spellEnd"/>
+      <w:r>
+        <w:t>. Clases “</w:t>
+      </w:r>
+      <w:proofErr w:type="spellStart"/>
+      <w:r>
+        <w:t>after-footer</w:t>
+      </w:r>
+      <w:proofErr w:type="spellEnd"/>
+      <w:r>
+        <w:t>” y “</w:t>
+      </w:r>
+      <w:proofErr w:type="spellStart"/>
+      <w:r>
+        <w:t>site-credits</w:t>
+      </w:r>
+      <w:proofErr w:type="spellEnd"/>
+      <w:r>
+        <w:t>”.</w:t>
       </w:r>
       <w:r>
         <w:t xml:space="preserve"> </w:t>
       </w:r>
-      <w:proofErr w:type="spellStart"/>
-      <w:r>
-        <w:t>Aside</w:t>
-      </w:r>
-      <w:proofErr w:type="spellEnd"/>
-      <w:r>
-        <w:t xml:space="preserve"> se usa para diferenciar un bloque del principal. Con ello cambiamos el color a morado “</w:t>
+    </w:p>
+    <w:p>
+      <w:pPr>
+        <w:pStyle w:val="Prrafodelista"/>
+        <w:numPr>
+          <w:ilvl w:val="0"/>
+          <w:numId w:val="4"/>
+        </w:numPr>
+      </w:pPr>
+      <w:r>
+        <w:t xml:space="preserve">Para cambiar el </w:t>
+      </w:r>
+      <w:proofErr w:type="spellStart"/>
+      <w:r>
+        <w:t>header</w:t>
+      </w:r>
+      <w:proofErr w:type="spellEnd"/>
+      <w:r>
+        <w:t xml:space="preserve"> hicimos principalmente dos cosas.</w:t>
+      </w:r>
+    </w:p>
+    <w:p>
+      <w:pPr>
+        <w:ind w:left="708"/>
+      </w:pPr>
+      <w:r>
+        <w:t>Uno</w:t>
+      </w:r>
+      <w:r>
+        <w:t>:</w:t>
+      </w:r>
+      <w:r>
+        <w:t xml:space="preserve"> introducir el logo de </w:t>
       </w:r>
       <w:proofErr w:type="spellStart"/>
       <w:r>
@@ -94,24 +696,164 @@
       </w:r>
       <w:proofErr w:type="spellEnd"/>
       <w:r>
-        <w:t>” de</w:t>
-      </w:r>
-      <w:r>
-        <w:t>l</w:t>
-      </w:r>
-      <w:r>
-        <w:t xml:space="preserve"> cuad</w:t>
-      </w:r>
-      <w:r>
-        <w:t>r</w:t>
-      </w:r>
-      <w:r>
-        <w:t>o inferior.</w:t>
-      </w:r>
-    </w:p>
-    <w:p>
-      <w:r>
-        <w:t xml:space="preserve">También dimos los colores de </w:t>
+        <w:t xml:space="preserve"> como imagen de cabecera. La imagen la añadimos mediante la personalización del escritorio </w:t>
+      </w:r>
+      <w:proofErr w:type="spellStart"/>
+      <w:r>
+        <w:t>Wordpress</w:t>
+      </w:r>
+      <w:proofErr w:type="spellEnd"/>
+      <w:r>
+        <w:t xml:space="preserve">. Para poder colocarla donde queríamos, en la derecha, añadimos el código siguiente al </w:t>
+      </w:r>
+      <w:proofErr w:type="spellStart"/>
+      <w:r>
+        <w:t>header.php</w:t>
+      </w:r>
+      <w:proofErr w:type="spellEnd"/>
+      <w:r>
+        <w:t xml:space="preserve">. </w:t>
+      </w:r>
+      <w:proofErr w:type="gramStart"/>
+      <w:r>
+        <w:t>con</w:t>
+      </w:r>
+      <w:proofErr w:type="gramEnd"/>
+      <w:r>
+        <w:t xml:space="preserve"> </w:t>
+      </w:r>
+      <w:proofErr w:type="spellStart"/>
+      <w:r>
+        <w:t>backgraund</w:t>
+      </w:r>
+      <w:proofErr w:type="spellEnd"/>
+      <w:r>
+        <w:t xml:space="preserve">-position </w:t>
+      </w:r>
+      <w:proofErr w:type="spellStart"/>
+      <w:r>
+        <w:t>right</w:t>
+      </w:r>
+      <w:proofErr w:type="spellEnd"/>
+      <w:r>
+        <w:t xml:space="preserve"> center.</w:t>
+      </w:r>
+      <w:r>
+        <w:t xml:space="preserve"> </w:t>
+      </w:r>
+    </w:p>
+    <w:p>
+      <w:pPr>
+        <w:ind w:left="708"/>
+      </w:pPr>
+      <w:r>
+        <w:t xml:space="preserve">Dos: definir la clase </w:t>
+      </w:r>
+      <w:proofErr w:type="spellStart"/>
+      <w:r>
+        <w:t>site-branding-text</w:t>
+      </w:r>
+      <w:proofErr w:type="spellEnd"/>
+      <w:r>
+        <w:t xml:space="preserve">  para los enlaces del título. Solamente modificamos el estilo de letra.</w:t>
+      </w:r>
+    </w:p>
+    <w:p>
+      <w:pPr>
+        <w:pStyle w:val="Prrafodelista"/>
+        <w:numPr>
+          <w:ilvl w:val="0"/>
+          <w:numId w:val="4"/>
+        </w:numPr>
+      </w:pPr>
+      <w:r>
+        <w:t xml:space="preserve">En este punto ya habíamos cogido el truco a la manera de trabajar. En vez de sobrescribir clases y propiedades que nos modificaba lo que queríamos y otras tantas cosas más, empezamos a cambiar las bases de nuestro tema. </w:t>
+      </w:r>
+    </w:p>
+    <w:p>
+      <w:pPr>
+        <w:ind w:left="708"/>
+      </w:pPr>
+      <w:r>
+        <w:t>Por ejemplo, para el menú superior</w:t>
+      </w:r>
+      <w:r>
+        <w:t xml:space="preserve"> modificamos el archivo bootstrap.min.css que es la versión comprimida de bootstrap.css, el estilo base de nuestro tema. </w:t>
+      </w:r>
+      <w:r>
+        <w:t xml:space="preserve">En el menú cambiamos tanto el estilo “normal”, como cuando está ya clicado o enfocado. </w:t>
+      </w:r>
+    </w:p>
+    <w:p>
+      <w:pPr>
+        <w:pStyle w:val="Prrafodelista"/>
+        <w:numPr>
+          <w:ilvl w:val="0"/>
+          <w:numId w:val="4"/>
+        </w:numPr>
+      </w:pPr>
+      <w:r>
+        <w:t>Otro de los archivos que hemos cambiado es el theme-flat.css.</w:t>
+      </w:r>
+    </w:p>
+    <w:p>
+      <w:pPr>
+        <w:ind w:left="708"/>
+      </w:pPr>
+      <w:r>
+        <w:t>Por ejemplo, cambiamos el estilo de los botones, la primera imagen sería “normal” y el segundo cuando tiene el foco sobre él.</w:t>
+      </w:r>
+    </w:p>
+    <w:p>
+      <w:pPr>
+        <w:ind w:left="708"/>
+      </w:pPr>
+      <w:proofErr w:type="spellStart"/>
+      <w:r>
+        <w:t>Tambíen</w:t>
+      </w:r>
+      <w:proofErr w:type="spellEnd"/>
+      <w:r>
+        <w:t>, dimos formato a “</w:t>
+      </w:r>
+      <w:proofErr w:type="spellStart"/>
+      <w:r>
+        <w:t>a</w:t>
+      </w:r>
+      <w:proofErr w:type="gramStart"/>
+      <w:r>
+        <w:t>:hoover</w:t>
+      </w:r>
+      <w:proofErr w:type="spellEnd"/>
+      <w:proofErr w:type="gramEnd"/>
+      <w:r>
+        <w:t xml:space="preserve">”, subrayándolo cuando está enfocado. La propiedad es </w:t>
+      </w:r>
+      <w:proofErr w:type="spellStart"/>
+      <w:r>
+        <w:t>Text-decoration</w:t>
+      </w:r>
+      <w:proofErr w:type="gramStart"/>
+      <w:r>
+        <w:t>:underline</w:t>
+      </w:r>
+      <w:proofErr w:type="spellEnd"/>
+      <w:proofErr w:type="gramEnd"/>
+    </w:p>
+    <w:p>
+      <w:pPr>
+        <w:pStyle w:val="Prrafodelista"/>
+        <w:numPr>
+          <w:ilvl w:val="0"/>
+          <w:numId w:val="4"/>
+        </w:numPr>
+      </w:pPr>
+      <w:r>
+        <w:lastRenderedPageBreak/>
+        <w:t xml:space="preserve">Adaptable según ciclo. </w:t>
+      </w:r>
+      <w:r>
+        <w:t xml:space="preserve">Lo que proponemos para adaptar el tema a distintos ciclos formativos es cambiar el fondo, siempre manteniendo un color común, y cambiar la fuente, sin olvidar las normas de </w:t>
       </w:r>
       <w:proofErr w:type="spellStart"/>
       <w:r>
@@ -119,205 +861,121 @@
       </w:r>
       <w:proofErr w:type="spellEnd"/>
       <w:r>
-        <w:t xml:space="preserve"> a los enlaces y al texto del </w:t>
-      </w:r>
-      <w:proofErr w:type="spellStart"/>
-      <w:r>
-        <w:t>footer</w:t>
-      </w:r>
-      <w:proofErr w:type="spellEnd"/>
-      <w:r>
-        <w:t>. Clases “</w:t>
-      </w:r>
-      <w:proofErr w:type="spellStart"/>
-      <w:r>
-        <w:t>after-footer</w:t>
-      </w:r>
-      <w:proofErr w:type="spellEnd"/>
-      <w:r>
-        <w:t>” y “</w:t>
-      </w:r>
-      <w:proofErr w:type="spellStart"/>
-      <w:r>
-        <w:t>site-credits</w:t>
-      </w:r>
-      <w:proofErr w:type="spellEnd"/>
-      <w:r>
-        <w:t>”.</w:t>
-      </w:r>
-    </w:p>
-    <w:p>
-      <w:r>
-        <w:t>13.</w:t>
-      </w:r>
-    </w:p>
-    <w:p>
-      <w:r>
-        <w:t xml:space="preserve">Para cambiar el </w:t>
-      </w:r>
-      <w:proofErr w:type="spellStart"/>
-      <w:r>
-        <w:t>header</w:t>
-      </w:r>
-      <w:proofErr w:type="spellEnd"/>
-      <w:r>
-        <w:t xml:space="preserve"> hicimos principalmente dos cosas.</w:t>
-      </w:r>
-    </w:p>
-    <w:p>
-      <w:r>
-        <w:t>Uno</w:t>
-      </w:r>
-      <w:r>
-        <w:t>:</w:t>
-      </w:r>
-      <w:r>
-        <w:t xml:space="preserve"> introducir el logo de </w:t>
-      </w:r>
-      <w:proofErr w:type="spellStart"/>
-      <w:r>
-        <w:t>egibide</w:t>
-      </w:r>
-      <w:proofErr w:type="spellEnd"/>
-      <w:r>
-        <w:t xml:space="preserve"> como imagen de cabecera. La imagen la añadimos mediante la personalización del escritorio </w:t>
-      </w:r>
-      <w:proofErr w:type="spellStart"/>
-      <w:r>
-        <w:t>Wordpress</w:t>
-      </w:r>
-      <w:proofErr w:type="spellEnd"/>
-      <w:r>
-        <w:t xml:space="preserve">. Para poder colocarla donde queríamos, en la derecha, añadimos el código siguiente al </w:t>
-      </w:r>
-      <w:proofErr w:type="spellStart"/>
-      <w:r>
-        <w:t>header.php</w:t>
-      </w:r>
-      <w:proofErr w:type="spellEnd"/>
-      <w:r>
-        <w:t xml:space="preserve">. </w:t>
-      </w:r>
-      <w:proofErr w:type="gramStart"/>
-      <w:r>
-        <w:t>con</w:t>
-      </w:r>
-      <w:proofErr w:type="gramEnd"/>
-      <w:r>
-        <w:t xml:space="preserve"> </w:t>
-      </w:r>
-      <w:proofErr w:type="spellStart"/>
-      <w:r>
-        <w:t>backgraund</w:t>
-      </w:r>
-      <w:proofErr w:type="spellEnd"/>
-      <w:r>
-        <w:t xml:space="preserve">-position </w:t>
-      </w:r>
-      <w:proofErr w:type="spellStart"/>
-      <w:r>
-        <w:t>right</w:t>
-      </w:r>
-      <w:proofErr w:type="spellEnd"/>
-      <w:r>
-        <w:t xml:space="preserve"> center.</w:t>
-      </w:r>
-      <w:r>
-        <w:t xml:space="preserve"> </w:t>
-      </w:r>
-    </w:p>
-    <w:p>
-      <w:r>
-        <w:t xml:space="preserve">Dos: definir la clase </w:t>
-      </w:r>
-      <w:proofErr w:type="spellStart"/>
-      <w:r>
-        <w:t>site-branding-text</w:t>
-      </w:r>
-      <w:proofErr w:type="spellEnd"/>
-      <w:r>
-        <w:t xml:space="preserve">  para los enlaces del título. Solamente modificamos el estilo de letra.</w:t>
-      </w:r>
-    </w:p>
-    <w:p>
-      <w:r>
-        <w:t>14.</w:t>
-      </w:r>
-    </w:p>
-    <w:p>
-      <w:r>
-        <w:t xml:space="preserve">En este punto ya habíamos cogido el truco a la manera de trabajar. En vez de sobrescribir clases y propiedades que nos modificaba lo que queríamos y otras tantas cosas más, empezamos a cambiar las bases de nuestro tema. </w:t>
-      </w:r>
-    </w:p>
-    <w:p>
-      <w:r>
-        <w:t>Por ejemplo, para el menú superior</w:t>
-      </w:r>
-      <w:r>
-        <w:t xml:space="preserve"> m</w:t>
-      </w:r>
-      <w:r>
-        <w:t>odificamos el archivo bootstrap.min.css que es la versión comprimida de bootstrap.css, el estilo base de nuestro tema.</w:t>
-      </w:r>
-      <w:r>
-        <w:t xml:space="preserve"> </w:t>
-      </w:r>
-      <w:r>
-        <w:t xml:space="preserve">En el menú cambiamos tanto el estilo “normal”, como cuando está ya clicado o enfocado. </w:t>
-      </w:r>
-    </w:p>
-    <w:p>
-      <w:r>
-        <w:t>15.</w:t>
-      </w:r>
-    </w:p>
-    <w:p>
-      <w:r>
-        <w:t>Otro de los archivos que hemos cambiado es el theme-flat.css.</w:t>
-      </w:r>
-    </w:p>
-    <w:p>
-      <w:r>
-        <w:t>Por ejemplo, cambiamos el estilo de los botones, la primera imagen sería “normal” y el segundo cuando tiene el foco sobre él.</w:t>
-      </w:r>
-    </w:p>
-    <w:p>
-      <w:proofErr w:type="spellStart"/>
-      <w:r>
-        <w:lastRenderedPageBreak/>
-        <w:t>Tambíen</w:t>
-      </w:r>
-      <w:proofErr w:type="spellEnd"/>
-      <w:r>
-        <w:t>, dimos formato a “</w:t>
-      </w:r>
-      <w:proofErr w:type="spellStart"/>
-      <w:r>
-        <w:t>a</w:t>
-      </w:r>
-      <w:proofErr w:type="gramStart"/>
-      <w:r>
-        <w:t>:hoover</w:t>
-      </w:r>
-      <w:proofErr w:type="spellEnd"/>
-      <w:proofErr w:type="gramEnd"/>
-      <w:r>
-        <w:t xml:space="preserve">”, subrayándolo cuando está enfocado. La propiedad es </w:t>
-      </w:r>
-      <w:proofErr w:type="spellStart"/>
-      <w:r>
-        <w:t>Text-decoration</w:t>
-      </w:r>
-      <w:proofErr w:type="gramStart"/>
-      <w:r>
-        <w:t>:underline</w:t>
-      </w:r>
-      <w:proofErr w:type="spellEnd"/>
-      <w:proofErr w:type="gramEnd"/>
-    </w:p>
-    <w:p>
+        <w:t xml:space="preserve">. Esto es, tal como se ha hecho en esta diapositiva, con cambios mínimos se logra un efecto diferente. </w:t>
+      </w:r>
+    </w:p>
+    <w:p>
+      <w:pPr>
+        <w:pStyle w:val="Prrafodelista"/>
+        <w:numPr>
+          <w:ilvl w:val="0"/>
+          <w:numId w:val="4"/>
+        </w:numPr>
+      </w:pPr>
+      <w:r>
+        <w:t>¿Qué se puede mejorar? Un fallo de nuestro tema es que la imagen de la cabecera no se adapta a los cambios de tamaño de la pantalla.</w:t>
+      </w:r>
+    </w:p>
+    <w:p>
+      <w:pPr>
+        <w:pStyle w:val="Prrafodelista"/>
+      </w:pPr>
+      <w:r>
+        <w:t>También se podría cambiar el tipo de letra según la sección del blog, por ejemplo diferencias entradas de comentarios.</w:t>
+      </w:r>
+    </w:p>
+    <w:p>
+      <w:pPr>
+        <w:pStyle w:val="Prrafodelista"/>
+      </w:pPr>
+      <w:r>
+        <w:t>Por último se podría añadir algún widget como enlaces a las redes sociales o las estrellas de valoración.</w:t>
+      </w:r>
       <w:bookmarkStart w:id="0" w:name="_GoBack"/>
       <w:bookmarkEnd w:id="0"/>
+    </w:p>
+    <w:p>
+      <w:pPr>
+        <w:pStyle w:val="Prrafodelista"/>
+        <w:numPr>
+          <w:ilvl w:val="0"/>
+          <w:numId w:val="4"/>
+        </w:numPr>
+      </w:pPr>
+      <w:r>
+        <w:t>¿</w:t>
+      </w:r>
+    </w:p>
+    <w:p>
+      <w:pPr>
+        <w:pStyle w:val="Prrafodelista"/>
+        <w:numPr>
+          <w:ilvl w:val="0"/>
+          <w:numId w:val="4"/>
+        </w:numPr>
+      </w:pPr>
+      <w:r>
+        <w:t>¿</w:t>
+      </w:r>
+    </w:p>
+    <w:p>
+      <w:pPr>
+        <w:pBdr>
+          <w:bottom w:val="single" w:sz="6" w:space="1" w:color="auto"/>
+        </w:pBdr>
+      </w:pPr>
+    </w:p>
+    <w:p>
+      <w:pPr>
+        <w:ind w:left="360"/>
+      </w:pPr>
+      <w:r>
+        <w:t xml:space="preserve">Nuevo servidor de </w:t>
+      </w:r>
+      <w:proofErr w:type="spellStart"/>
+      <w:r>
+        <w:t>egibide</w:t>
+      </w:r>
+      <w:proofErr w:type="spellEnd"/>
+      <w:r>
+        <w:t>.</w:t>
+      </w:r>
+    </w:p>
+    <w:p>
+      <w:pPr>
+        <w:pStyle w:val="Prrafodelista"/>
+      </w:pPr>
+      <w:r>
+        <w:t xml:space="preserve">El nuevo servidor es mucho </w:t>
+      </w:r>
+      <w:proofErr w:type="spellStart"/>
+      <w:proofErr w:type="gramStart"/>
+      <w:r>
+        <w:t>mas</w:t>
+      </w:r>
+      <w:proofErr w:type="spellEnd"/>
+      <w:proofErr w:type="gramEnd"/>
+      <w:r>
+        <w:t xml:space="preserve"> potente que el anterior en un equipo Linux con Ubuntu, donde se ha traspasado el contenido </w:t>
+      </w:r>
+      <w:proofErr w:type="spellStart"/>
+      <w:r>
+        <w:t>de el</w:t>
+      </w:r>
+      <w:proofErr w:type="spellEnd"/>
+      <w:r>
+        <w:t xml:space="preserve"> anterior servidor.</w:t>
+      </w:r>
+    </w:p>
+    <w:p>
+      <w:pPr>
+        <w:ind w:left="360"/>
+      </w:pPr>
+    </w:p>
+    <w:p>
+      <w:pPr>
+        <w:pStyle w:val="Prrafodelista"/>
+      </w:pPr>
     </w:p>
     <w:sectPr>
       <w:pgSz w:w="11906" w:h="16838"/>
@@ -418,9 +1076,1002 @@
     </w:lvl>
   </w:abstractNum>
   <w:abstractNum w:abstractNumId="1">
+    <w:nsid w:val="028A290E"/>
+    <w:multiLevelType w:val="hybridMultilevel"/>
+    <w:tmpl w:val="53729656"/>
+    <w:lvl w:ilvl="0" w:tplc="0C0A000F">
+      <w:start w:val="1"/>
+      <w:numFmt w:val="decimal"/>
+      <w:lvlText w:val="%1."/>
+      <w:lvlJc w:val="left"/>
+      <w:pPr>
+        <w:ind w:left="720" w:hanging="360"/>
+      </w:pPr>
+    </w:lvl>
+    <w:lvl w:ilvl="1" w:tplc="0C0A0019" w:tentative="1">
+      <w:start w:val="1"/>
+      <w:numFmt w:val="lowerLetter"/>
+      <w:lvlText w:val="%2."/>
+      <w:lvlJc w:val="left"/>
+      <w:pPr>
+        <w:ind w:left="1440" w:hanging="360"/>
+      </w:pPr>
+    </w:lvl>
+    <w:lvl w:ilvl="2" w:tplc="0C0A001B" w:tentative="1">
+      <w:start w:val="1"/>
+      <w:numFmt w:val="lowerRoman"/>
+      <w:lvlText w:val="%3."/>
+      <w:lvlJc w:val="right"/>
+      <w:pPr>
+        <w:ind w:left="2160" w:hanging="180"/>
+      </w:pPr>
+    </w:lvl>
+    <w:lvl w:ilvl="3" w:tplc="0C0A000F" w:tentative="1">
+      <w:start w:val="1"/>
+      <w:numFmt w:val="decimal"/>
+      <w:lvlText w:val="%4."/>
+      <w:lvlJc w:val="left"/>
+      <w:pPr>
+        <w:ind w:left="2880" w:hanging="360"/>
+      </w:pPr>
+    </w:lvl>
+    <w:lvl w:ilvl="4" w:tplc="0C0A0019" w:tentative="1">
+      <w:start w:val="1"/>
+      <w:numFmt w:val="lowerLetter"/>
+      <w:lvlText w:val="%5."/>
+      <w:lvlJc w:val="left"/>
+      <w:pPr>
+        <w:ind w:left="3600" w:hanging="360"/>
+      </w:pPr>
+    </w:lvl>
+    <w:lvl w:ilvl="5" w:tplc="0C0A001B" w:tentative="1">
+      <w:start w:val="1"/>
+      <w:numFmt w:val="lowerRoman"/>
+      <w:lvlText w:val="%6."/>
+      <w:lvlJc w:val="right"/>
+      <w:pPr>
+        <w:ind w:left="4320" w:hanging="180"/>
+      </w:pPr>
+    </w:lvl>
+    <w:lvl w:ilvl="6" w:tplc="0C0A000F" w:tentative="1">
+      <w:start w:val="1"/>
+      <w:numFmt w:val="decimal"/>
+      <w:lvlText w:val="%7."/>
+      <w:lvlJc w:val="left"/>
+      <w:pPr>
+        <w:ind w:left="5040" w:hanging="360"/>
+      </w:pPr>
+    </w:lvl>
+    <w:lvl w:ilvl="7" w:tplc="0C0A0019" w:tentative="1">
+      <w:start w:val="1"/>
+      <w:numFmt w:val="lowerLetter"/>
+      <w:lvlText w:val="%8."/>
+      <w:lvlJc w:val="left"/>
+      <w:pPr>
+        <w:ind w:left="5760" w:hanging="360"/>
+      </w:pPr>
+    </w:lvl>
+    <w:lvl w:ilvl="8" w:tplc="0C0A001B" w:tentative="1">
+      <w:start w:val="1"/>
+      <w:numFmt w:val="lowerRoman"/>
+      <w:lvlText w:val="%9."/>
+      <w:lvlJc w:val="right"/>
+      <w:pPr>
+        <w:ind w:left="6480" w:hanging="180"/>
+      </w:pPr>
+    </w:lvl>
+  </w:abstractNum>
+  <w:abstractNum w:abstractNumId="2">
+    <w:nsid w:val="09703C29"/>
+    <w:multiLevelType w:val="hybridMultilevel"/>
+    <w:tmpl w:val="3E8C0AEE"/>
+    <w:lvl w:ilvl="0" w:tplc="8C1469AC">
+      <w:start w:val="1"/>
+      <w:numFmt w:val="bullet"/>
+      <w:lvlText w:val=""/>
+      <w:lvlJc w:val="left"/>
+      <w:pPr>
+        <w:tabs>
+          <w:tab w:val="num" w:pos="720"/>
+        </w:tabs>
+        <w:ind w:left="720" w:hanging="360"/>
+      </w:pPr>
+      <w:rPr>
+        <w:rFonts w:ascii="Wingdings 2" w:hAnsi="Wingdings 2" w:hint="default"/>
+      </w:rPr>
+    </w:lvl>
+    <w:lvl w:ilvl="1" w:tplc="5A48F83E" w:tentative="1">
+      <w:start w:val="1"/>
+      <w:numFmt w:val="bullet"/>
+      <w:lvlText w:val=""/>
+      <w:lvlJc w:val="left"/>
+      <w:pPr>
+        <w:tabs>
+          <w:tab w:val="num" w:pos="1440"/>
+        </w:tabs>
+        <w:ind w:left="1440" w:hanging="360"/>
+      </w:pPr>
+      <w:rPr>
+        <w:rFonts w:ascii="Wingdings 2" w:hAnsi="Wingdings 2" w:hint="default"/>
+      </w:rPr>
+    </w:lvl>
+    <w:lvl w:ilvl="2" w:tplc="148EF066" w:tentative="1">
+      <w:start w:val="1"/>
+      <w:numFmt w:val="bullet"/>
+      <w:lvlText w:val=""/>
+      <w:lvlJc w:val="left"/>
+      <w:pPr>
+        <w:tabs>
+          <w:tab w:val="num" w:pos="2160"/>
+        </w:tabs>
+        <w:ind w:left="2160" w:hanging="360"/>
+      </w:pPr>
+      <w:rPr>
+        <w:rFonts w:ascii="Wingdings 2" w:hAnsi="Wingdings 2" w:hint="default"/>
+      </w:rPr>
+    </w:lvl>
+    <w:lvl w:ilvl="3" w:tplc="F9D28000" w:tentative="1">
+      <w:start w:val="1"/>
+      <w:numFmt w:val="bullet"/>
+      <w:lvlText w:val=""/>
+      <w:lvlJc w:val="left"/>
+      <w:pPr>
+        <w:tabs>
+          <w:tab w:val="num" w:pos="2880"/>
+        </w:tabs>
+        <w:ind w:left="2880" w:hanging="360"/>
+      </w:pPr>
+      <w:rPr>
+        <w:rFonts w:ascii="Wingdings 2" w:hAnsi="Wingdings 2" w:hint="default"/>
+      </w:rPr>
+    </w:lvl>
+    <w:lvl w:ilvl="4" w:tplc="F4CCB940" w:tentative="1">
+      <w:start w:val="1"/>
+      <w:numFmt w:val="bullet"/>
+      <w:lvlText w:val=""/>
+      <w:lvlJc w:val="left"/>
+      <w:pPr>
+        <w:tabs>
+          <w:tab w:val="num" w:pos="3600"/>
+        </w:tabs>
+        <w:ind w:left="3600" w:hanging="360"/>
+      </w:pPr>
+      <w:rPr>
+        <w:rFonts w:ascii="Wingdings 2" w:hAnsi="Wingdings 2" w:hint="default"/>
+      </w:rPr>
+    </w:lvl>
+    <w:lvl w:ilvl="5" w:tplc="5066C442" w:tentative="1">
+      <w:start w:val="1"/>
+      <w:numFmt w:val="bullet"/>
+      <w:lvlText w:val=""/>
+      <w:lvlJc w:val="left"/>
+      <w:pPr>
+        <w:tabs>
+          <w:tab w:val="num" w:pos="4320"/>
+        </w:tabs>
+        <w:ind w:left="4320" w:hanging="360"/>
+      </w:pPr>
+      <w:rPr>
+        <w:rFonts w:ascii="Wingdings 2" w:hAnsi="Wingdings 2" w:hint="default"/>
+      </w:rPr>
+    </w:lvl>
+    <w:lvl w:ilvl="6" w:tplc="D268960E" w:tentative="1">
+      <w:start w:val="1"/>
+      <w:numFmt w:val="bullet"/>
+      <w:lvlText w:val=""/>
+      <w:lvlJc w:val="left"/>
+      <w:pPr>
+        <w:tabs>
+          <w:tab w:val="num" w:pos="5040"/>
+        </w:tabs>
+        <w:ind w:left="5040" w:hanging="360"/>
+      </w:pPr>
+      <w:rPr>
+        <w:rFonts w:ascii="Wingdings 2" w:hAnsi="Wingdings 2" w:hint="default"/>
+      </w:rPr>
+    </w:lvl>
+    <w:lvl w:ilvl="7" w:tplc="45B221A0" w:tentative="1">
+      <w:start w:val="1"/>
+      <w:numFmt w:val="bullet"/>
+      <w:lvlText w:val=""/>
+      <w:lvlJc w:val="left"/>
+      <w:pPr>
+        <w:tabs>
+          <w:tab w:val="num" w:pos="5760"/>
+        </w:tabs>
+        <w:ind w:left="5760" w:hanging="360"/>
+      </w:pPr>
+      <w:rPr>
+        <w:rFonts w:ascii="Wingdings 2" w:hAnsi="Wingdings 2" w:hint="default"/>
+      </w:rPr>
+    </w:lvl>
+    <w:lvl w:ilvl="8" w:tplc="5B8461C0" w:tentative="1">
+      <w:start w:val="1"/>
+      <w:numFmt w:val="bullet"/>
+      <w:lvlText w:val=""/>
+      <w:lvlJc w:val="left"/>
+      <w:pPr>
+        <w:tabs>
+          <w:tab w:val="num" w:pos="6480"/>
+        </w:tabs>
+        <w:ind w:left="6480" w:hanging="360"/>
+      </w:pPr>
+      <w:rPr>
+        <w:rFonts w:ascii="Wingdings 2" w:hAnsi="Wingdings 2" w:hint="default"/>
+      </w:rPr>
+    </w:lvl>
+  </w:abstractNum>
+  <w:abstractNum w:abstractNumId="3">
+    <w:nsid w:val="0FB5451C"/>
+    <w:multiLevelType w:val="hybridMultilevel"/>
+    <w:tmpl w:val="25E06E6A"/>
+    <w:lvl w:ilvl="0" w:tplc="0C0A000F">
+      <w:start w:val="1"/>
+      <w:numFmt w:val="decimal"/>
+      <w:lvlText w:val="%1."/>
+      <w:lvlJc w:val="left"/>
+      <w:pPr>
+        <w:ind w:left="720" w:hanging="360"/>
+      </w:pPr>
+    </w:lvl>
+    <w:lvl w:ilvl="1" w:tplc="0C0A0019" w:tentative="1">
+      <w:start w:val="1"/>
+      <w:numFmt w:val="lowerLetter"/>
+      <w:lvlText w:val="%2."/>
+      <w:lvlJc w:val="left"/>
+      <w:pPr>
+        <w:ind w:left="1440" w:hanging="360"/>
+      </w:pPr>
+    </w:lvl>
+    <w:lvl w:ilvl="2" w:tplc="0C0A001B" w:tentative="1">
+      <w:start w:val="1"/>
+      <w:numFmt w:val="lowerRoman"/>
+      <w:lvlText w:val="%3."/>
+      <w:lvlJc w:val="right"/>
+      <w:pPr>
+        <w:ind w:left="2160" w:hanging="180"/>
+      </w:pPr>
+    </w:lvl>
+    <w:lvl w:ilvl="3" w:tplc="0C0A000F" w:tentative="1">
+      <w:start w:val="1"/>
+      <w:numFmt w:val="decimal"/>
+      <w:lvlText w:val="%4."/>
+      <w:lvlJc w:val="left"/>
+      <w:pPr>
+        <w:ind w:left="2880" w:hanging="360"/>
+      </w:pPr>
+    </w:lvl>
+    <w:lvl w:ilvl="4" w:tplc="0C0A0019" w:tentative="1">
+      <w:start w:val="1"/>
+      <w:numFmt w:val="lowerLetter"/>
+      <w:lvlText w:val="%5."/>
+      <w:lvlJc w:val="left"/>
+      <w:pPr>
+        <w:ind w:left="3600" w:hanging="360"/>
+      </w:pPr>
+    </w:lvl>
+    <w:lvl w:ilvl="5" w:tplc="0C0A001B" w:tentative="1">
+      <w:start w:val="1"/>
+      <w:numFmt w:val="lowerRoman"/>
+      <w:lvlText w:val="%6."/>
+      <w:lvlJc w:val="right"/>
+      <w:pPr>
+        <w:ind w:left="4320" w:hanging="180"/>
+      </w:pPr>
+    </w:lvl>
+    <w:lvl w:ilvl="6" w:tplc="0C0A000F" w:tentative="1">
+      <w:start w:val="1"/>
+      <w:numFmt w:val="decimal"/>
+      <w:lvlText w:val="%7."/>
+      <w:lvlJc w:val="left"/>
+      <w:pPr>
+        <w:ind w:left="5040" w:hanging="360"/>
+      </w:pPr>
+    </w:lvl>
+    <w:lvl w:ilvl="7" w:tplc="0C0A0019" w:tentative="1">
+      <w:start w:val="1"/>
+      <w:numFmt w:val="lowerLetter"/>
+      <w:lvlText w:val="%8."/>
+      <w:lvlJc w:val="left"/>
+      <w:pPr>
+        <w:ind w:left="5760" w:hanging="360"/>
+      </w:pPr>
+    </w:lvl>
+    <w:lvl w:ilvl="8" w:tplc="0C0A001B" w:tentative="1">
+      <w:start w:val="1"/>
+      <w:numFmt w:val="lowerRoman"/>
+      <w:lvlText w:val="%9."/>
+      <w:lvlJc w:val="right"/>
+      <w:pPr>
+        <w:ind w:left="6480" w:hanging="180"/>
+      </w:pPr>
+    </w:lvl>
+  </w:abstractNum>
+  <w:abstractNum w:abstractNumId="4">
     <w:nsid w:val="0FFD0E6A"/>
     <w:multiLevelType w:val="hybridMultilevel"/>
     <w:tmpl w:val="5964B45E"/>
+    <w:lvl w:ilvl="0" w:tplc="0C0A000F">
+      <w:start w:val="1"/>
+      <w:numFmt w:val="decimal"/>
+      <w:lvlText w:val="%1."/>
+      <w:lvlJc w:val="left"/>
+      <w:pPr>
+        <w:ind w:left="720" w:hanging="360"/>
+      </w:pPr>
+    </w:lvl>
+    <w:lvl w:ilvl="1" w:tplc="0C0A0019" w:tentative="1">
+      <w:start w:val="1"/>
+      <w:numFmt w:val="lowerLetter"/>
+      <w:lvlText w:val="%2."/>
+      <w:lvlJc w:val="left"/>
+      <w:pPr>
+        <w:ind w:left="1440" w:hanging="360"/>
+      </w:pPr>
+    </w:lvl>
+    <w:lvl w:ilvl="2" w:tplc="0C0A001B" w:tentative="1">
+      <w:start w:val="1"/>
+      <w:numFmt w:val="lowerRoman"/>
+      <w:lvlText w:val="%3."/>
+      <w:lvlJc w:val="right"/>
+      <w:pPr>
+        <w:ind w:left="2160" w:hanging="180"/>
+      </w:pPr>
+    </w:lvl>
+    <w:lvl w:ilvl="3" w:tplc="0C0A000F" w:tentative="1">
+      <w:start w:val="1"/>
+      <w:numFmt w:val="decimal"/>
+      <w:lvlText w:val="%4."/>
+      <w:lvlJc w:val="left"/>
+      <w:pPr>
+        <w:ind w:left="2880" w:hanging="360"/>
+      </w:pPr>
+    </w:lvl>
+    <w:lvl w:ilvl="4" w:tplc="0C0A0019" w:tentative="1">
+      <w:start w:val="1"/>
+      <w:numFmt w:val="lowerLetter"/>
+      <w:lvlText w:val="%5."/>
+      <w:lvlJc w:val="left"/>
+      <w:pPr>
+        <w:ind w:left="3600" w:hanging="360"/>
+      </w:pPr>
+    </w:lvl>
+    <w:lvl w:ilvl="5" w:tplc="0C0A001B" w:tentative="1">
+      <w:start w:val="1"/>
+      <w:numFmt w:val="lowerRoman"/>
+      <w:lvlText w:val="%6."/>
+      <w:lvlJc w:val="right"/>
+      <w:pPr>
+        <w:ind w:left="4320" w:hanging="180"/>
+      </w:pPr>
+    </w:lvl>
+    <w:lvl w:ilvl="6" w:tplc="0C0A000F" w:tentative="1">
+      <w:start w:val="1"/>
+      <w:numFmt w:val="decimal"/>
+      <w:lvlText w:val="%7."/>
+      <w:lvlJc w:val="left"/>
+      <w:pPr>
+        <w:ind w:left="5040" w:hanging="360"/>
+      </w:pPr>
+    </w:lvl>
+    <w:lvl w:ilvl="7" w:tplc="0C0A0019" w:tentative="1">
+      <w:start w:val="1"/>
+      <w:numFmt w:val="lowerLetter"/>
+      <w:lvlText w:val="%8."/>
+      <w:lvlJc w:val="left"/>
+      <w:pPr>
+        <w:ind w:left="5760" w:hanging="360"/>
+      </w:pPr>
+    </w:lvl>
+    <w:lvl w:ilvl="8" w:tplc="0C0A001B" w:tentative="1">
+      <w:start w:val="1"/>
+      <w:numFmt w:val="lowerRoman"/>
+      <w:lvlText w:val="%9."/>
+      <w:lvlJc w:val="right"/>
+      <w:pPr>
+        <w:ind w:left="6480" w:hanging="180"/>
+      </w:pPr>
+    </w:lvl>
+  </w:abstractNum>
+  <w:abstractNum w:abstractNumId="5">
+    <w:nsid w:val="114E18AE"/>
+    <w:multiLevelType w:val="hybridMultilevel"/>
+    <w:tmpl w:val="480EA1D4"/>
+    <w:lvl w:ilvl="0" w:tplc="0C0A000F">
+      <w:start w:val="1"/>
+      <w:numFmt w:val="decimal"/>
+      <w:lvlText w:val="%1."/>
+      <w:lvlJc w:val="left"/>
+      <w:pPr>
+        <w:ind w:left="720" w:hanging="360"/>
+      </w:pPr>
+    </w:lvl>
+    <w:lvl w:ilvl="1" w:tplc="0C0A0019" w:tentative="1">
+      <w:start w:val="1"/>
+      <w:numFmt w:val="lowerLetter"/>
+      <w:lvlText w:val="%2."/>
+      <w:lvlJc w:val="left"/>
+      <w:pPr>
+        <w:ind w:left="1440" w:hanging="360"/>
+      </w:pPr>
+    </w:lvl>
+    <w:lvl w:ilvl="2" w:tplc="0C0A001B" w:tentative="1">
+      <w:start w:val="1"/>
+      <w:numFmt w:val="lowerRoman"/>
+      <w:lvlText w:val="%3."/>
+      <w:lvlJc w:val="right"/>
+      <w:pPr>
+        <w:ind w:left="2160" w:hanging="180"/>
+      </w:pPr>
+    </w:lvl>
+    <w:lvl w:ilvl="3" w:tplc="0C0A000F" w:tentative="1">
+      <w:start w:val="1"/>
+      <w:numFmt w:val="decimal"/>
+      <w:lvlText w:val="%4."/>
+      <w:lvlJc w:val="left"/>
+      <w:pPr>
+        <w:ind w:left="2880" w:hanging="360"/>
+      </w:pPr>
+    </w:lvl>
+    <w:lvl w:ilvl="4" w:tplc="0C0A0019" w:tentative="1">
+      <w:start w:val="1"/>
+      <w:numFmt w:val="lowerLetter"/>
+      <w:lvlText w:val="%5."/>
+      <w:lvlJc w:val="left"/>
+      <w:pPr>
+        <w:ind w:left="3600" w:hanging="360"/>
+      </w:pPr>
+    </w:lvl>
+    <w:lvl w:ilvl="5" w:tplc="0C0A001B" w:tentative="1">
+      <w:start w:val="1"/>
+      <w:numFmt w:val="lowerRoman"/>
+      <w:lvlText w:val="%6."/>
+      <w:lvlJc w:val="right"/>
+      <w:pPr>
+        <w:ind w:left="4320" w:hanging="180"/>
+      </w:pPr>
+    </w:lvl>
+    <w:lvl w:ilvl="6" w:tplc="0C0A000F" w:tentative="1">
+      <w:start w:val="1"/>
+      <w:numFmt w:val="decimal"/>
+      <w:lvlText w:val="%7."/>
+      <w:lvlJc w:val="left"/>
+      <w:pPr>
+        <w:ind w:left="5040" w:hanging="360"/>
+      </w:pPr>
+    </w:lvl>
+    <w:lvl w:ilvl="7" w:tplc="0C0A0019" w:tentative="1">
+      <w:start w:val="1"/>
+      <w:numFmt w:val="lowerLetter"/>
+      <w:lvlText w:val="%8."/>
+      <w:lvlJc w:val="left"/>
+      <w:pPr>
+        <w:ind w:left="5760" w:hanging="360"/>
+      </w:pPr>
+    </w:lvl>
+    <w:lvl w:ilvl="8" w:tplc="0C0A001B" w:tentative="1">
+      <w:start w:val="1"/>
+      <w:numFmt w:val="lowerRoman"/>
+      <w:lvlText w:val="%9."/>
+      <w:lvlJc w:val="right"/>
+      <w:pPr>
+        <w:ind w:left="6480" w:hanging="180"/>
+      </w:pPr>
+    </w:lvl>
+  </w:abstractNum>
+  <w:abstractNum w:abstractNumId="6">
+    <w:nsid w:val="22C10C93"/>
+    <w:multiLevelType w:val="hybridMultilevel"/>
+    <w:tmpl w:val="145ED162"/>
+    <w:lvl w:ilvl="0" w:tplc="3AEE4A6A">
+      <w:start w:val="1"/>
+      <w:numFmt w:val="bullet"/>
+      <w:lvlText w:val=""/>
+      <w:lvlJc w:val="left"/>
+      <w:pPr>
+        <w:tabs>
+          <w:tab w:val="num" w:pos="720"/>
+        </w:tabs>
+        <w:ind w:left="720" w:hanging="360"/>
+      </w:pPr>
+      <w:rPr>
+        <w:rFonts w:ascii="Wingdings 2" w:hAnsi="Wingdings 2" w:hint="default"/>
+      </w:rPr>
+    </w:lvl>
+    <w:lvl w:ilvl="1" w:tplc="5B1E0716" w:tentative="1">
+      <w:start w:val="1"/>
+      <w:numFmt w:val="bullet"/>
+      <w:lvlText w:val=""/>
+      <w:lvlJc w:val="left"/>
+      <w:pPr>
+        <w:tabs>
+          <w:tab w:val="num" w:pos="1440"/>
+        </w:tabs>
+        <w:ind w:left="1440" w:hanging="360"/>
+      </w:pPr>
+      <w:rPr>
+        <w:rFonts w:ascii="Wingdings 2" w:hAnsi="Wingdings 2" w:hint="default"/>
+      </w:rPr>
+    </w:lvl>
+    <w:lvl w:ilvl="2" w:tplc="474825F0" w:tentative="1">
+      <w:start w:val="1"/>
+      <w:numFmt w:val="bullet"/>
+      <w:lvlText w:val=""/>
+      <w:lvlJc w:val="left"/>
+      <w:pPr>
+        <w:tabs>
+          <w:tab w:val="num" w:pos="2160"/>
+        </w:tabs>
+        <w:ind w:left="2160" w:hanging="360"/>
+      </w:pPr>
+      <w:rPr>
+        <w:rFonts w:ascii="Wingdings 2" w:hAnsi="Wingdings 2" w:hint="default"/>
+      </w:rPr>
+    </w:lvl>
+    <w:lvl w:ilvl="3" w:tplc="E9D63C4C" w:tentative="1">
+      <w:start w:val="1"/>
+      <w:numFmt w:val="bullet"/>
+      <w:lvlText w:val=""/>
+      <w:lvlJc w:val="left"/>
+      <w:pPr>
+        <w:tabs>
+          <w:tab w:val="num" w:pos="2880"/>
+        </w:tabs>
+        <w:ind w:left="2880" w:hanging="360"/>
+      </w:pPr>
+      <w:rPr>
+        <w:rFonts w:ascii="Wingdings 2" w:hAnsi="Wingdings 2" w:hint="default"/>
+      </w:rPr>
+    </w:lvl>
+    <w:lvl w:ilvl="4" w:tplc="A50EA520" w:tentative="1">
+      <w:start w:val="1"/>
+      <w:numFmt w:val="bullet"/>
+      <w:lvlText w:val=""/>
+      <w:lvlJc w:val="left"/>
+      <w:pPr>
+        <w:tabs>
+          <w:tab w:val="num" w:pos="3600"/>
+        </w:tabs>
+        <w:ind w:left="3600" w:hanging="360"/>
+      </w:pPr>
+      <w:rPr>
+        <w:rFonts w:ascii="Wingdings 2" w:hAnsi="Wingdings 2" w:hint="default"/>
+      </w:rPr>
+    </w:lvl>
+    <w:lvl w:ilvl="5" w:tplc="3D4E4530" w:tentative="1">
+      <w:start w:val="1"/>
+      <w:numFmt w:val="bullet"/>
+      <w:lvlText w:val=""/>
+      <w:lvlJc w:val="left"/>
+      <w:pPr>
+        <w:tabs>
+          <w:tab w:val="num" w:pos="4320"/>
+        </w:tabs>
+        <w:ind w:left="4320" w:hanging="360"/>
+      </w:pPr>
+      <w:rPr>
+        <w:rFonts w:ascii="Wingdings 2" w:hAnsi="Wingdings 2" w:hint="default"/>
+      </w:rPr>
+    </w:lvl>
+    <w:lvl w:ilvl="6" w:tplc="B61826C4" w:tentative="1">
+      <w:start w:val="1"/>
+      <w:numFmt w:val="bullet"/>
+      <w:lvlText w:val=""/>
+      <w:lvlJc w:val="left"/>
+      <w:pPr>
+        <w:tabs>
+          <w:tab w:val="num" w:pos="5040"/>
+        </w:tabs>
+        <w:ind w:left="5040" w:hanging="360"/>
+      </w:pPr>
+      <w:rPr>
+        <w:rFonts w:ascii="Wingdings 2" w:hAnsi="Wingdings 2" w:hint="default"/>
+      </w:rPr>
+    </w:lvl>
+    <w:lvl w:ilvl="7" w:tplc="98684404" w:tentative="1">
+      <w:start w:val="1"/>
+      <w:numFmt w:val="bullet"/>
+      <w:lvlText w:val=""/>
+      <w:lvlJc w:val="left"/>
+      <w:pPr>
+        <w:tabs>
+          <w:tab w:val="num" w:pos="5760"/>
+        </w:tabs>
+        <w:ind w:left="5760" w:hanging="360"/>
+      </w:pPr>
+      <w:rPr>
+        <w:rFonts w:ascii="Wingdings 2" w:hAnsi="Wingdings 2" w:hint="default"/>
+      </w:rPr>
+    </w:lvl>
+    <w:lvl w:ilvl="8" w:tplc="C338D9C8" w:tentative="1">
+      <w:start w:val="1"/>
+      <w:numFmt w:val="bullet"/>
+      <w:lvlText w:val=""/>
+      <w:lvlJc w:val="left"/>
+      <w:pPr>
+        <w:tabs>
+          <w:tab w:val="num" w:pos="6480"/>
+        </w:tabs>
+        <w:ind w:left="6480" w:hanging="360"/>
+      </w:pPr>
+      <w:rPr>
+        <w:rFonts w:ascii="Wingdings 2" w:hAnsi="Wingdings 2" w:hint="default"/>
+      </w:rPr>
+    </w:lvl>
+  </w:abstractNum>
+  <w:abstractNum w:abstractNumId="7">
+    <w:nsid w:val="23F3485A"/>
+    <w:multiLevelType w:val="hybridMultilevel"/>
+    <w:tmpl w:val="D51A086E"/>
+    <w:lvl w:ilvl="0" w:tplc="B78C1F4C">
+      <w:start w:val="1"/>
+      <w:numFmt w:val="bullet"/>
+      <w:lvlText w:val=""/>
+      <w:lvlJc w:val="left"/>
+      <w:pPr>
+        <w:tabs>
+          <w:tab w:val="num" w:pos="720"/>
+        </w:tabs>
+        <w:ind w:left="720" w:hanging="360"/>
+      </w:pPr>
+      <w:rPr>
+        <w:rFonts w:ascii="Wingdings 2" w:hAnsi="Wingdings 2" w:hint="default"/>
+      </w:rPr>
+    </w:lvl>
+    <w:lvl w:ilvl="1" w:tplc="EEE203D0" w:tentative="1">
+      <w:start w:val="1"/>
+      <w:numFmt w:val="bullet"/>
+      <w:lvlText w:val=""/>
+      <w:lvlJc w:val="left"/>
+      <w:pPr>
+        <w:tabs>
+          <w:tab w:val="num" w:pos="1440"/>
+        </w:tabs>
+        <w:ind w:left="1440" w:hanging="360"/>
+      </w:pPr>
+      <w:rPr>
+        <w:rFonts w:ascii="Wingdings 2" w:hAnsi="Wingdings 2" w:hint="default"/>
+      </w:rPr>
+    </w:lvl>
+    <w:lvl w:ilvl="2" w:tplc="7F58B89C" w:tentative="1">
+      <w:start w:val="1"/>
+      <w:numFmt w:val="bullet"/>
+      <w:lvlText w:val=""/>
+      <w:lvlJc w:val="left"/>
+      <w:pPr>
+        <w:tabs>
+          <w:tab w:val="num" w:pos="2160"/>
+        </w:tabs>
+        <w:ind w:left="2160" w:hanging="360"/>
+      </w:pPr>
+      <w:rPr>
+        <w:rFonts w:ascii="Wingdings 2" w:hAnsi="Wingdings 2" w:hint="default"/>
+      </w:rPr>
+    </w:lvl>
+    <w:lvl w:ilvl="3" w:tplc="D3D631CC" w:tentative="1">
+      <w:start w:val="1"/>
+      <w:numFmt w:val="bullet"/>
+      <w:lvlText w:val=""/>
+      <w:lvlJc w:val="left"/>
+      <w:pPr>
+        <w:tabs>
+          <w:tab w:val="num" w:pos="2880"/>
+        </w:tabs>
+        <w:ind w:left="2880" w:hanging="360"/>
+      </w:pPr>
+      <w:rPr>
+        <w:rFonts w:ascii="Wingdings 2" w:hAnsi="Wingdings 2" w:hint="default"/>
+      </w:rPr>
+    </w:lvl>
+    <w:lvl w:ilvl="4" w:tplc="BC0C980E" w:tentative="1">
+      <w:start w:val="1"/>
+      <w:numFmt w:val="bullet"/>
+      <w:lvlText w:val=""/>
+      <w:lvlJc w:val="left"/>
+      <w:pPr>
+        <w:tabs>
+          <w:tab w:val="num" w:pos="3600"/>
+        </w:tabs>
+        <w:ind w:left="3600" w:hanging="360"/>
+      </w:pPr>
+      <w:rPr>
+        <w:rFonts w:ascii="Wingdings 2" w:hAnsi="Wingdings 2" w:hint="default"/>
+      </w:rPr>
+    </w:lvl>
+    <w:lvl w:ilvl="5" w:tplc="B9C8CB3A" w:tentative="1">
+      <w:start w:val="1"/>
+      <w:numFmt w:val="bullet"/>
+      <w:lvlText w:val=""/>
+      <w:lvlJc w:val="left"/>
+      <w:pPr>
+        <w:tabs>
+          <w:tab w:val="num" w:pos="4320"/>
+        </w:tabs>
+        <w:ind w:left="4320" w:hanging="360"/>
+      </w:pPr>
+      <w:rPr>
+        <w:rFonts w:ascii="Wingdings 2" w:hAnsi="Wingdings 2" w:hint="default"/>
+      </w:rPr>
+    </w:lvl>
+    <w:lvl w:ilvl="6" w:tplc="FBAC808C" w:tentative="1">
+      <w:start w:val="1"/>
+      <w:numFmt w:val="bullet"/>
+      <w:lvlText w:val=""/>
+      <w:lvlJc w:val="left"/>
+      <w:pPr>
+        <w:tabs>
+          <w:tab w:val="num" w:pos="5040"/>
+        </w:tabs>
+        <w:ind w:left="5040" w:hanging="360"/>
+      </w:pPr>
+      <w:rPr>
+        <w:rFonts w:ascii="Wingdings 2" w:hAnsi="Wingdings 2" w:hint="default"/>
+      </w:rPr>
+    </w:lvl>
+    <w:lvl w:ilvl="7" w:tplc="D9E85518" w:tentative="1">
+      <w:start w:val="1"/>
+      <w:numFmt w:val="bullet"/>
+      <w:lvlText w:val=""/>
+      <w:lvlJc w:val="left"/>
+      <w:pPr>
+        <w:tabs>
+          <w:tab w:val="num" w:pos="5760"/>
+        </w:tabs>
+        <w:ind w:left="5760" w:hanging="360"/>
+      </w:pPr>
+      <w:rPr>
+        <w:rFonts w:ascii="Wingdings 2" w:hAnsi="Wingdings 2" w:hint="default"/>
+      </w:rPr>
+    </w:lvl>
+    <w:lvl w:ilvl="8" w:tplc="CF8A598C" w:tentative="1">
+      <w:start w:val="1"/>
+      <w:numFmt w:val="bullet"/>
+      <w:lvlText w:val=""/>
+      <w:lvlJc w:val="left"/>
+      <w:pPr>
+        <w:tabs>
+          <w:tab w:val="num" w:pos="6480"/>
+        </w:tabs>
+        <w:ind w:left="6480" w:hanging="360"/>
+      </w:pPr>
+      <w:rPr>
+        <w:rFonts w:ascii="Wingdings 2" w:hAnsi="Wingdings 2" w:hint="default"/>
+      </w:rPr>
+    </w:lvl>
+  </w:abstractNum>
+  <w:abstractNum w:abstractNumId="8">
+    <w:nsid w:val="3FA550D4"/>
+    <w:multiLevelType w:val="hybridMultilevel"/>
+    <w:tmpl w:val="37C4E79E"/>
+    <w:lvl w:ilvl="0" w:tplc="4DC8800C">
+      <w:start w:val="1"/>
+      <w:numFmt w:val="bullet"/>
+      <w:lvlText w:val=""/>
+      <w:lvlJc w:val="left"/>
+      <w:pPr>
+        <w:tabs>
+          <w:tab w:val="num" w:pos="720"/>
+        </w:tabs>
+        <w:ind w:left="720" w:hanging="360"/>
+      </w:pPr>
+      <w:rPr>
+        <w:rFonts w:ascii="Wingdings 2" w:hAnsi="Wingdings 2" w:hint="default"/>
+      </w:rPr>
+    </w:lvl>
+    <w:lvl w:ilvl="1" w:tplc="CC347B6A" w:tentative="1">
+      <w:start w:val="1"/>
+      <w:numFmt w:val="bullet"/>
+      <w:lvlText w:val=""/>
+      <w:lvlJc w:val="left"/>
+      <w:pPr>
+        <w:tabs>
+          <w:tab w:val="num" w:pos="1440"/>
+        </w:tabs>
+        <w:ind w:left="1440" w:hanging="360"/>
+      </w:pPr>
+      <w:rPr>
+        <w:rFonts w:ascii="Wingdings 2" w:hAnsi="Wingdings 2" w:hint="default"/>
+      </w:rPr>
+    </w:lvl>
+    <w:lvl w:ilvl="2" w:tplc="2334EB9E" w:tentative="1">
+      <w:start w:val="1"/>
+      <w:numFmt w:val="bullet"/>
+      <w:lvlText w:val=""/>
+      <w:lvlJc w:val="left"/>
+      <w:pPr>
+        <w:tabs>
+          <w:tab w:val="num" w:pos="2160"/>
+        </w:tabs>
+        <w:ind w:left="2160" w:hanging="360"/>
+      </w:pPr>
+      <w:rPr>
+        <w:rFonts w:ascii="Wingdings 2" w:hAnsi="Wingdings 2" w:hint="default"/>
+      </w:rPr>
+    </w:lvl>
+    <w:lvl w:ilvl="3" w:tplc="8FC85B16" w:tentative="1">
+      <w:start w:val="1"/>
+      <w:numFmt w:val="bullet"/>
+      <w:lvlText w:val=""/>
+      <w:lvlJc w:val="left"/>
+      <w:pPr>
+        <w:tabs>
+          <w:tab w:val="num" w:pos="2880"/>
+        </w:tabs>
+        <w:ind w:left="2880" w:hanging="360"/>
+      </w:pPr>
+      <w:rPr>
+        <w:rFonts w:ascii="Wingdings 2" w:hAnsi="Wingdings 2" w:hint="default"/>
+      </w:rPr>
+    </w:lvl>
+    <w:lvl w:ilvl="4" w:tplc="C32615D6" w:tentative="1">
+      <w:start w:val="1"/>
+      <w:numFmt w:val="bullet"/>
+      <w:lvlText w:val=""/>
+      <w:lvlJc w:val="left"/>
+      <w:pPr>
+        <w:tabs>
+          <w:tab w:val="num" w:pos="3600"/>
+        </w:tabs>
+        <w:ind w:left="3600" w:hanging="360"/>
+      </w:pPr>
+      <w:rPr>
+        <w:rFonts w:ascii="Wingdings 2" w:hAnsi="Wingdings 2" w:hint="default"/>
+      </w:rPr>
+    </w:lvl>
+    <w:lvl w:ilvl="5" w:tplc="288AA812" w:tentative="1">
+      <w:start w:val="1"/>
+      <w:numFmt w:val="bullet"/>
+      <w:lvlText w:val=""/>
+      <w:lvlJc w:val="left"/>
+      <w:pPr>
+        <w:tabs>
+          <w:tab w:val="num" w:pos="4320"/>
+        </w:tabs>
+        <w:ind w:left="4320" w:hanging="360"/>
+      </w:pPr>
+      <w:rPr>
+        <w:rFonts w:ascii="Wingdings 2" w:hAnsi="Wingdings 2" w:hint="default"/>
+      </w:rPr>
+    </w:lvl>
+    <w:lvl w:ilvl="6" w:tplc="6B88BF66" w:tentative="1">
+      <w:start w:val="1"/>
+      <w:numFmt w:val="bullet"/>
+      <w:lvlText w:val=""/>
+      <w:lvlJc w:val="left"/>
+      <w:pPr>
+        <w:tabs>
+          <w:tab w:val="num" w:pos="5040"/>
+        </w:tabs>
+        <w:ind w:left="5040" w:hanging="360"/>
+      </w:pPr>
+      <w:rPr>
+        <w:rFonts w:ascii="Wingdings 2" w:hAnsi="Wingdings 2" w:hint="default"/>
+      </w:rPr>
+    </w:lvl>
+    <w:lvl w:ilvl="7" w:tplc="3D96EE48" w:tentative="1">
+      <w:start w:val="1"/>
+      <w:numFmt w:val="bullet"/>
+      <w:lvlText w:val=""/>
+      <w:lvlJc w:val="left"/>
+      <w:pPr>
+        <w:tabs>
+          <w:tab w:val="num" w:pos="5760"/>
+        </w:tabs>
+        <w:ind w:left="5760" w:hanging="360"/>
+      </w:pPr>
+      <w:rPr>
+        <w:rFonts w:ascii="Wingdings 2" w:hAnsi="Wingdings 2" w:hint="default"/>
+      </w:rPr>
+    </w:lvl>
+    <w:lvl w:ilvl="8" w:tplc="F89C0E46" w:tentative="1">
+      <w:start w:val="1"/>
+      <w:numFmt w:val="bullet"/>
+      <w:lvlText w:val=""/>
+      <w:lvlJc w:val="left"/>
+      <w:pPr>
+        <w:tabs>
+          <w:tab w:val="num" w:pos="6480"/>
+        </w:tabs>
+        <w:ind w:left="6480" w:hanging="360"/>
+      </w:pPr>
+      <w:rPr>
+        <w:rFonts w:ascii="Wingdings 2" w:hAnsi="Wingdings 2" w:hint="default"/>
+      </w:rPr>
+    </w:lvl>
+  </w:abstractNum>
+  <w:abstractNum w:abstractNumId="9">
+    <w:nsid w:val="478156C4"/>
+    <w:multiLevelType w:val="hybridMultilevel"/>
+    <w:tmpl w:val="4F248846"/>
+    <w:lvl w:ilvl="0" w:tplc="0C0A000F">
+      <w:start w:val="1"/>
+      <w:numFmt w:val="decimal"/>
+      <w:lvlText w:val="%1."/>
+      <w:lvlJc w:val="left"/>
+      <w:pPr>
+        <w:ind w:left="720" w:hanging="360"/>
+      </w:pPr>
+      <w:rPr>
+        <w:rFonts w:hint="default"/>
+      </w:rPr>
+    </w:lvl>
+    <w:lvl w:ilvl="1" w:tplc="0C0A0019" w:tentative="1">
+      <w:start w:val="1"/>
+      <w:numFmt w:val="lowerLetter"/>
+      <w:lvlText w:val="%2."/>
+      <w:lvlJc w:val="left"/>
+      <w:pPr>
+        <w:ind w:left="1440" w:hanging="360"/>
+      </w:pPr>
+    </w:lvl>
+    <w:lvl w:ilvl="2" w:tplc="0C0A001B" w:tentative="1">
+      <w:start w:val="1"/>
+      <w:numFmt w:val="lowerRoman"/>
+      <w:lvlText w:val="%3."/>
+      <w:lvlJc w:val="right"/>
+      <w:pPr>
+        <w:ind w:left="2160" w:hanging="180"/>
+      </w:pPr>
+    </w:lvl>
+    <w:lvl w:ilvl="3" w:tplc="0C0A000F" w:tentative="1">
+      <w:start w:val="1"/>
+      <w:numFmt w:val="decimal"/>
+      <w:lvlText w:val="%4."/>
+      <w:lvlJc w:val="left"/>
+      <w:pPr>
+        <w:ind w:left="2880" w:hanging="360"/>
+      </w:pPr>
+    </w:lvl>
+    <w:lvl w:ilvl="4" w:tplc="0C0A0019" w:tentative="1">
+      <w:start w:val="1"/>
+      <w:numFmt w:val="lowerLetter"/>
+      <w:lvlText w:val="%5."/>
+      <w:lvlJc w:val="left"/>
+      <w:pPr>
+        <w:ind w:left="3600" w:hanging="360"/>
+      </w:pPr>
+    </w:lvl>
+    <w:lvl w:ilvl="5" w:tplc="0C0A001B" w:tentative="1">
+      <w:start w:val="1"/>
+      <w:numFmt w:val="lowerRoman"/>
+      <w:lvlText w:val="%6."/>
+      <w:lvlJc w:val="right"/>
+      <w:pPr>
+        <w:ind w:left="4320" w:hanging="180"/>
+      </w:pPr>
+    </w:lvl>
+    <w:lvl w:ilvl="6" w:tplc="0C0A000F" w:tentative="1">
+      <w:start w:val="1"/>
+      <w:numFmt w:val="decimal"/>
+      <w:lvlText w:val="%7."/>
+      <w:lvlJc w:val="left"/>
+      <w:pPr>
+        <w:ind w:left="5040" w:hanging="360"/>
+      </w:pPr>
+    </w:lvl>
+    <w:lvl w:ilvl="7" w:tplc="0C0A0019" w:tentative="1">
+      <w:start w:val="1"/>
+      <w:numFmt w:val="lowerLetter"/>
+      <w:lvlText w:val="%8."/>
+      <w:lvlJc w:val="left"/>
+      <w:pPr>
+        <w:ind w:left="5760" w:hanging="360"/>
+      </w:pPr>
+    </w:lvl>
+    <w:lvl w:ilvl="8" w:tplc="0C0A001B" w:tentative="1">
+      <w:start w:val="1"/>
+      <w:numFmt w:val="lowerRoman"/>
+      <w:lvlText w:val="%9."/>
+      <w:lvlJc w:val="right"/>
+      <w:pPr>
+        <w:ind w:left="6480" w:hanging="180"/>
+      </w:pPr>
+    </w:lvl>
+  </w:abstractNum>
+  <w:abstractNum w:abstractNumId="10">
+    <w:nsid w:val="7BA23F2B"/>
+    <w:multiLevelType w:val="hybridMultilevel"/>
+    <w:tmpl w:val="38627ACA"/>
     <w:lvl w:ilvl="0" w:tplc="0C0A000F">
       <w:start w:val="1"/>
       <w:numFmt w:val="decimal"/>
@@ -507,7 +2158,34 @@
     <w:abstractNumId w:val="0"/>
   </w:num>
   <w:num w:numId="2">
+    <w:abstractNumId w:val="4"/>
+  </w:num>
+  <w:num w:numId="3">
+    <w:abstractNumId w:val="3"/>
+  </w:num>
+  <w:num w:numId="4">
+    <w:abstractNumId w:val="5"/>
+  </w:num>
+  <w:num w:numId="5">
+    <w:abstractNumId w:val="8"/>
+  </w:num>
+  <w:num w:numId="6">
     <w:abstractNumId w:val="1"/>
+  </w:num>
+  <w:num w:numId="7">
+    <w:abstractNumId w:val="10"/>
+  </w:num>
+  <w:num w:numId="8">
+    <w:abstractNumId w:val="2"/>
+  </w:num>
+  <w:num w:numId="9">
+    <w:abstractNumId w:val="9"/>
+  </w:num>
+  <w:num w:numId="10">
+    <w:abstractNumId w:val="7"/>
+  </w:num>
+  <w:num w:numId="11">
+    <w:abstractNumId w:val="6"/>
   </w:num>
 </w:numbering>
 </file>
@@ -675,7 +2353,6 @@
   <w:style w:type="character" w:default="1" w:styleId="Fuentedeprrafopredeter">
     <w:name w:val="Default Paragraph Font"/>
     <w:uiPriority w:val="1"/>
-    <w:semiHidden/>
     <w:unhideWhenUsed/>
   </w:style>
   <w:style w:type="table" w:default="1" w:styleId="Tablanormal">
@@ -709,6 +2386,35 @@
       <w:ind w:left="720"/>
       <w:contextualSpacing/>
     </w:pPr>
+  </w:style>
+  <w:style w:type="paragraph" w:styleId="NormalWeb">
+    <w:name w:val="Normal (Web)"/>
+    <w:basedOn w:val="Normal"/>
+    <w:uiPriority w:val="99"/>
+    <w:semiHidden/>
+    <w:unhideWhenUsed/>
+    <w:rsid w:val="00CD2B2C"/>
+    <w:pPr>
+      <w:spacing w:before="100" w:beforeAutospacing="1" w:after="100" w:afterAutospacing="1" w:line="240" w:lineRule="auto"/>
+    </w:pPr>
+    <w:rPr>
+      <w:rFonts w:ascii="Times New Roman" w:eastAsia="Times New Roman" w:hAnsi="Times New Roman" w:cs="Times New Roman"/>
+      <w:sz w:val="24"/>
+      <w:szCs w:val="24"/>
+      <w:lang w:eastAsia="es-ES"/>
+    </w:rPr>
+  </w:style>
+  <w:style w:type="character" w:styleId="Hipervnculo">
+    <w:name w:val="Hyperlink"/>
+    <w:basedOn w:val="Fuentedeprrafopredeter"/>
+    <w:uiPriority w:val="99"/>
+    <w:semiHidden/>
+    <w:unhideWhenUsed/>
+    <w:rsid w:val="0096761B"/>
+    <w:rPr>
+      <w:color w:val="0000FF"/>
+      <w:u w:val="single"/>
+    </w:rPr>
   </w:style>
 </w:styles>
 </file>
@@ -876,7 +2582,6 @@
   <w:style w:type="character" w:default="1" w:styleId="Fuentedeprrafopredeter">
     <w:name w:val="Default Paragraph Font"/>
     <w:uiPriority w:val="1"/>
-    <w:semiHidden/>
     <w:unhideWhenUsed/>
   </w:style>
   <w:style w:type="table" w:default="1" w:styleId="Tablanormal">
@@ -910,6 +2615,35 @@
       <w:ind w:left="720"/>
       <w:contextualSpacing/>
     </w:pPr>
+  </w:style>
+  <w:style w:type="paragraph" w:styleId="NormalWeb">
+    <w:name w:val="Normal (Web)"/>
+    <w:basedOn w:val="Normal"/>
+    <w:uiPriority w:val="99"/>
+    <w:semiHidden/>
+    <w:unhideWhenUsed/>
+    <w:rsid w:val="00CD2B2C"/>
+    <w:pPr>
+      <w:spacing w:before="100" w:beforeAutospacing="1" w:after="100" w:afterAutospacing="1" w:line="240" w:lineRule="auto"/>
+    </w:pPr>
+    <w:rPr>
+      <w:rFonts w:ascii="Times New Roman" w:eastAsia="Times New Roman" w:hAnsi="Times New Roman" w:cs="Times New Roman"/>
+      <w:sz w:val="24"/>
+      <w:szCs w:val="24"/>
+      <w:lang w:eastAsia="es-ES"/>
+    </w:rPr>
+  </w:style>
+  <w:style w:type="character" w:styleId="Hipervnculo">
+    <w:name w:val="Hyperlink"/>
+    <w:basedOn w:val="Fuentedeprrafopredeter"/>
+    <w:uiPriority w:val="99"/>
+    <w:semiHidden/>
+    <w:unhideWhenUsed/>
+    <w:rsid w:val="0096761B"/>
+    <w:rPr>
+      <w:color w:val="0000FF"/>
+      <w:u w:val="single"/>
+    </w:rPr>
   </w:style>
 </w:styles>
 </file>

</xml_diff>